<commit_message>
- Module and Closure Questions.
</commit_message>
<xml_diff>
--- a/ModuleAndClosureLab/JavascriptScopeExercises.docx
+++ b/ModuleAndClosureLab/JavascriptScopeExercises.docx
@@ -578,6 +578,33 @@
     <w:p>
       <w:pPr>
         <w:pStyle w:val="ListParagraph"/>
+        <w:ind w:left="1080"/>
+        <w:rPr>
+          <w:rFonts w:ascii="Times New Roman" w:eastAsia="Times New Roman" w:hAnsi="Times New Roman" w:cs="Times New Roman"/>
+        </w:rPr>
+      </w:pPr>
+    </w:p>
+    <w:p>
+      <w:pPr>
+        <w:pStyle w:val="ListParagraph"/>
+        <w:numPr>
+          <w:ilvl w:val="0"/>
+          <w:numId w:val="1"/>
+        </w:numPr>
+        <w:rPr>
+          <w:rFonts w:ascii="Times New Roman" w:eastAsia="Times New Roman" w:hAnsi="Times New Roman" w:cs="Times New Roman"/>
+        </w:rPr>
+      </w:pPr>
+      <w:r>
+        <w:rPr>
+          <w:rFonts w:ascii="Times New Roman" w:eastAsia="Times New Roman" w:hAnsi="Times New Roman" w:cs="Times New Roman"/>
+        </w:rPr>
+        <w:t>What does 'this' refer to when used in a JavaScript method?</w:t>
+      </w:r>
+    </w:p>
+    <w:p>
+      <w:pPr>
+        <w:pStyle w:val="ListParagraph"/>
         <w:numPr>
           <w:ilvl w:val="0"/>
           <w:numId w:val="2"/>
@@ -586,7 +613,66 @@
           <w:rFonts w:ascii="Times New Roman" w:eastAsia="Times New Roman" w:hAnsi="Times New Roman" w:cs="Times New Roman"/>
         </w:rPr>
       </w:pPr>
-    </w:p>
+      <w:r>
+        <w:rPr>
+          <w:rFonts w:ascii="Times New Roman" w:eastAsia="Times New Roman" w:hAnsi="Times New Roman" w:cs="Times New Roman"/>
+        </w:rPr>
+        <w:t xml:space="preserve">In global context, it </w:t>
+      </w:r>
+      <w:proofErr w:type="gramStart"/>
+      <w:r>
+        <w:rPr>
+          <w:rFonts w:ascii="Times New Roman" w:eastAsia="Times New Roman" w:hAnsi="Times New Roman" w:cs="Times New Roman"/>
+        </w:rPr>
+        <w:t>refer</w:t>
+      </w:r>
+      <w:proofErr w:type="gramEnd"/>
+      <w:r>
+        <w:rPr>
+          <w:rFonts w:ascii="Times New Roman" w:eastAsia="Times New Roman" w:hAnsi="Times New Roman" w:cs="Times New Roman"/>
+        </w:rPr>
+        <w:t xml:space="preserve"> to the global object (window).</w:t>
+      </w:r>
+    </w:p>
+    <w:p>
+      <w:pPr>
+        <w:pStyle w:val="ListParagraph"/>
+        <w:numPr>
+          <w:ilvl w:val="0"/>
+          <w:numId w:val="2"/>
+        </w:numPr>
+        <w:rPr>
+          <w:rFonts w:ascii="Times New Roman" w:eastAsia="Times New Roman" w:hAnsi="Times New Roman" w:cs="Times New Roman"/>
+        </w:rPr>
+      </w:pPr>
+      <w:r>
+        <w:rPr>
+          <w:rFonts w:ascii="Times New Roman" w:eastAsia="Times New Roman" w:hAnsi="Times New Roman" w:cs="Times New Roman"/>
+        </w:rPr>
+        <w:t xml:space="preserve">In function context, </w:t>
+      </w:r>
+      <w:r>
+        <w:rPr>
+          <w:rFonts w:ascii="Times New Roman" w:eastAsia="Times New Roman" w:hAnsi="Times New Roman" w:cs="Times New Roman"/>
+        </w:rPr>
+        <w:t xml:space="preserve">if function belong to object then it </w:t>
+      </w:r>
+      <w:proofErr w:type="gramStart"/>
+      <w:r>
+        <w:rPr>
+          <w:rFonts w:ascii="Times New Roman" w:eastAsia="Times New Roman" w:hAnsi="Times New Roman" w:cs="Times New Roman"/>
+        </w:rPr>
+        <w:t>refer</w:t>
+      </w:r>
+      <w:proofErr w:type="gramEnd"/>
+      <w:r>
+        <w:rPr>
+          <w:rFonts w:ascii="Times New Roman" w:eastAsia="Times New Roman" w:hAnsi="Times New Roman" w:cs="Times New Roman"/>
+        </w:rPr>
+        <w:t xml:space="preserve"> to object.</w:t>
+      </w:r>
+    </w:p>
+    <w:p/>
     <w:p>
       <w:pPr>
         <w:pStyle w:val="ListParagraph"/>
@@ -602,7 +688,7 @@
         <w:rPr>
           <w:rFonts w:ascii="Times New Roman" w:eastAsia="Times New Roman" w:hAnsi="Times New Roman" w:cs="Times New Roman"/>
         </w:rPr>
-        <w:t>What does 'this' refer to when used in a JavaScript method?</w:t>
+        <w:t>What does 'this' refer to when used in a JavaScript constructor function?</w:t>
       </w:r>
     </w:p>
     <w:p>
@@ -620,42 +706,33 @@
         <w:rPr>
           <w:rFonts w:ascii="Times New Roman" w:eastAsia="Times New Roman" w:hAnsi="Times New Roman" w:cs="Times New Roman"/>
         </w:rPr>
-        <w:t xml:space="preserve">In global context, it </w:t>
-      </w:r>
-      <w:proofErr w:type="gramStart"/>
-      <w:r>
-        <w:rPr>
-          <w:rFonts w:ascii="Times New Roman" w:eastAsia="Times New Roman" w:hAnsi="Times New Roman" w:cs="Times New Roman"/>
-        </w:rPr>
-        <w:t>refer</w:t>
-      </w:r>
-      <w:proofErr w:type="gramEnd"/>
-      <w:r>
-        <w:rPr>
-          <w:rFonts w:ascii="Times New Roman" w:eastAsia="Times New Roman" w:hAnsi="Times New Roman" w:cs="Times New Roman"/>
-        </w:rPr>
-        <w:t xml:space="preserve"> to the global object (window).</w:t>
-      </w:r>
-    </w:p>
-    <w:p>
-      <w:pPr>
-        <w:pStyle w:val="ListParagraph"/>
-        <w:numPr>
-          <w:ilvl w:val="0"/>
-          <w:numId w:val="2"/>
-        </w:numPr>
-        <w:rPr>
-          <w:rFonts w:ascii="Times New Roman" w:eastAsia="Times New Roman" w:hAnsi="Times New Roman" w:cs="Times New Roman"/>
-        </w:rPr>
-      </w:pPr>
-      <w:r>
-        <w:rPr>
-          <w:rFonts w:ascii="Times New Roman" w:eastAsia="Times New Roman" w:hAnsi="Times New Roman" w:cs="Times New Roman"/>
-        </w:rPr>
-        <w:t xml:space="preserve">In function context, </w:t>
-      </w:r>
-    </w:p>
-    <w:p/>
+        <w:t>T</w:t>
+      </w:r>
+      <w:r>
+        <w:rPr>
+          <w:rFonts w:ascii="Times New Roman" w:eastAsia="Times New Roman" w:hAnsi="Times New Roman" w:cs="Times New Roman"/>
+        </w:rPr>
+        <w:t>his inside the constructor function points</w:t>
+      </w:r>
+      <w:r>
+        <w:rPr>
+          <w:rFonts w:ascii="Times New Roman" w:eastAsia="Times New Roman" w:hAnsi="Times New Roman" w:cs="Times New Roman"/>
+        </w:rPr>
+        <w:t xml:space="preserve"> </w:t>
+      </w:r>
+      <w:r>
+        <w:t>to the newly created object</w:t>
+      </w:r>
+    </w:p>
+    <w:p>
+      <w:pPr>
+        <w:pStyle w:val="ListParagraph"/>
+        <w:ind w:left="1080"/>
+        <w:rPr>
+          <w:rFonts w:ascii="Times New Roman" w:eastAsia="Times New Roman" w:hAnsi="Times New Roman" w:cs="Times New Roman"/>
+        </w:rPr>
+      </w:pPr>
+    </w:p>
     <w:p>
       <w:pPr>
         <w:pStyle w:val="ListParagraph"/>
@@ -671,46 +748,82 @@
         <w:rPr>
           <w:rFonts w:ascii="Times New Roman" w:eastAsia="Times New Roman" w:hAnsi="Times New Roman" w:cs="Times New Roman"/>
         </w:rPr>
-        <w:t>What does 'this' refer to when used in a JavaScript constructor function?</w:t>
-      </w:r>
-    </w:p>
-    <w:p>
-      <w:pPr>
-        <w:pStyle w:val="ListParagraph"/>
-        <w:numPr>
-          <w:ilvl w:val="0"/>
-          <w:numId w:val="2"/>
-        </w:numPr>
-        <w:rPr>
-          <w:rFonts w:ascii="Times New Roman" w:eastAsia="Times New Roman" w:hAnsi="Times New Roman" w:cs="Times New Roman"/>
-        </w:rPr>
-      </w:pPr>
-      <w:r>
-        <w:rPr>
-          <w:rFonts w:ascii="Times New Roman" w:eastAsia="Times New Roman" w:hAnsi="Times New Roman" w:cs="Times New Roman"/>
-        </w:rPr>
-        <w:t>T</w:t>
-      </w:r>
-      <w:r>
-        <w:rPr>
-          <w:rFonts w:ascii="Times New Roman" w:eastAsia="Times New Roman" w:hAnsi="Times New Roman" w:cs="Times New Roman"/>
-        </w:rPr>
-        <w:t>his inside the constructor function points</w:t>
-      </w:r>
-      <w:r>
-        <w:rPr>
-          <w:rFonts w:ascii="Times New Roman" w:eastAsia="Times New Roman" w:hAnsi="Times New Roman" w:cs="Times New Roman"/>
-        </w:rPr>
-        <w:t xml:space="preserve"> </w:t>
-      </w:r>
-      <w:r>
-        <w:t>to the newly created object</w:t>
-      </w:r>
-    </w:p>
-    <w:p>
-      <w:pPr>
-        <w:pStyle w:val="ListParagraph"/>
-        <w:ind w:left="1080"/>
+        <w:t xml:space="preserve">Assume object x is the prototype for object y in </w:t>
+      </w:r>
+      <w:proofErr w:type="spellStart"/>
+      <w:r>
+        <w:rPr>
+          <w:rFonts w:ascii="Times New Roman" w:eastAsia="Times New Roman" w:hAnsi="Times New Roman" w:cs="Times New Roman"/>
+        </w:rPr>
+        <w:t>Javascript</w:t>
+      </w:r>
+      <w:proofErr w:type="spellEnd"/>
+      <w:r>
+        <w:rPr>
+          <w:rFonts w:ascii="Times New Roman" w:eastAsia="Times New Roman" w:hAnsi="Times New Roman" w:cs="Times New Roman"/>
+        </w:rPr>
+        <w:t xml:space="preserve">. Object x has a method </w:t>
+      </w:r>
+      <w:proofErr w:type="gramStart"/>
+      <w:r>
+        <w:rPr>
+          <w:rFonts w:ascii="Times New Roman" w:eastAsia="Times New Roman" w:hAnsi="Times New Roman" w:cs="Times New Roman"/>
+        </w:rPr>
+        <w:t>f( )</w:t>
+      </w:r>
+      <w:proofErr w:type="gramEnd"/>
+      <w:r>
+        <w:rPr>
+          <w:rFonts w:ascii="Times New Roman" w:eastAsia="Times New Roman" w:hAnsi="Times New Roman" w:cs="Times New Roman"/>
+        </w:rPr>
+        <w:t xml:space="preserve"> containing keyword 'this'. When f is called by </w:t>
+      </w:r>
+      <w:proofErr w:type="spellStart"/>
+      <w:r>
+        <w:rPr>
+          <w:rFonts w:ascii="Times New Roman" w:eastAsia="Times New Roman" w:hAnsi="Times New Roman" w:cs="Times New Roman"/>
+        </w:rPr>
+        <w:t>x.f</w:t>
+      </w:r>
+      <w:proofErr w:type="spellEnd"/>
+      <w:proofErr w:type="gramStart"/>
+      <w:r>
+        <w:rPr>
+          <w:rFonts w:ascii="Times New Roman" w:eastAsia="Times New Roman" w:hAnsi="Times New Roman" w:cs="Times New Roman"/>
+        </w:rPr>
+        <w:t>( )</w:t>
+      </w:r>
+      <w:proofErr w:type="gramEnd"/>
+      <w:r>
+        <w:rPr>
+          <w:rFonts w:ascii="Times New Roman" w:eastAsia="Times New Roman" w:hAnsi="Times New Roman" w:cs="Times New Roman"/>
+        </w:rPr>
+        <w:t>, what does 'this' refer to?</w:t>
+      </w:r>
+    </w:p>
+    <w:p>
+      <w:pPr>
+        <w:pStyle w:val="ListParagraph"/>
+        <w:rPr>
+          <w:rFonts w:ascii="Times New Roman" w:eastAsia="Times New Roman" w:hAnsi="Times New Roman" w:cs="Times New Roman"/>
+        </w:rPr>
+      </w:pPr>
+      <w:r>
+        <w:rPr>
+          <w:rFonts w:ascii="Times New Roman" w:eastAsia="Times New Roman" w:hAnsi="Times New Roman" w:cs="Times New Roman"/>
+        </w:rPr>
+        <w:t xml:space="preserve">Refer to object </w:t>
+      </w:r>
+      <w:r>
+        <w:rPr>
+          <w:rFonts w:ascii="Times New Roman" w:eastAsia="Times New Roman" w:hAnsi="Times New Roman" w:cs="Times New Roman"/>
+        </w:rPr>
+        <w:t>x</w:t>
+      </w:r>
+    </w:p>
+    <w:p>
+      <w:pPr>
+        <w:pStyle w:val="ListParagraph"/>
         <w:rPr>
           <w:rFonts w:ascii="Times New Roman" w:eastAsia="Times New Roman" w:hAnsi="Times New Roman" w:cs="Times New Roman"/>
         </w:rPr>
@@ -731,77 +844,34 @@
         <w:rPr>
           <w:rFonts w:ascii="Times New Roman" w:eastAsia="Times New Roman" w:hAnsi="Times New Roman" w:cs="Times New Roman"/>
         </w:rPr>
-        <w:t xml:space="preserve">Assume object x is the prototype for object y in </w:t>
-      </w:r>
-      <w:proofErr w:type="spellStart"/>
-      <w:r>
-        <w:rPr>
-          <w:rFonts w:ascii="Times New Roman" w:eastAsia="Times New Roman" w:hAnsi="Times New Roman" w:cs="Times New Roman"/>
-        </w:rPr>
-        <w:t>Javascript</w:t>
-      </w:r>
-      <w:proofErr w:type="spellEnd"/>
-      <w:r>
-        <w:rPr>
-          <w:rFonts w:ascii="Times New Roman" w:eastAsia="Times New Roman" w:hAnsi="Times New Roman" w:cs="Times New Roman"/>
-        </w:rPr>
-        <w:t xml:space="preserve">. Object x has a method </w:t>
-      </w:r>
-      <w:proofErr w:type="gramStart"/>
-      <w:r>
-        <w:rPr>
-          <w:rFonts w:ascii="Times New Roman" w:eastAsia="Times New Roman" w:hAnsi="Times New Roman" w:cs="Times New Roman"/>
-        </w:rPr>
-        <w:t>f( )</w:t>
-      </w:r>
-      <w:proofErr w:type="gramEnd"/>
-      <w:r>
-        <w:rPr>
-          <w:rFonts w:ascii="Times New Roman" w:eastAsia="Times New Roman" w:hAnsi="Times New Roman" w:cs="Times New Roman"/>
-        </w:rPr>
-        <w:t xml:space="preserve"> containing keyword 'this'. When f is called by </w:t>
-      </w:r>
-      <w:proofErr w:type="spellStart"/>
-      <w:r>
-        <w:rPr>
-          <w:rFonts w:ascii="Times New Roman" w:eastAsia="Times New Roman" w:hAnsi="Times New Roman" w:cs="Times New Roman"/>
-        </w:rPr>
-        <w:t>x.f</w:t>
-      </w:r>
-      <w:proofErr w:type="spellEnd"/>
-      <w:proofErr w:type="gramStart"/>
-      <w:r>
-        <w:rPr>
-          <w:rFonts w:ascii="Times New Roman" w:eastAsia="Times New Roman" w:hAnsi="Times New Roman" w:cs="Times New Roman"/>
-        </w:rPr>
-        <w:t>( )</w:t>
-      </w:r>
-      <w:proofErr w:type="gramEnd"/>
-      <w:r>
-        <w:rPr>
-          <w:rFonts w:ascii="Times New Roman" w:eastAsia="Times New Roman" w:hAnsi="Times New Roman" w:cs="Times New Roman"/>
-        </w:rPr>
-        <w:t>, what does 'this' refer to?</w:t>
-      </w:r>
-    </w:p>
-    <w:p>
-      <w:pPr>
-        <w:pStyle w:val="ListParagraph"/>
-        <w:rPr>
-          <w:rFonts w:ascii="Times New Roman" w:eastAsia="Times New Roman" w:hAnsi="Times New Roman" w:cs="Times New Roman"/>
-        </w:rPr>
-      </w:pPr>
-      <w:r>
-        <w:rPr>
-          <w:rFonts w:ascii="Times New Roman" w:eastAsia="Times New Roman" w:hAnsi="Times New Roman" w:cs="Times New Roman"/>
-        </w:rPr>
-        <w:t xml:space="preserve">Refer to object </w:t>
-      </w:r>
-      <w:r>
-        <w:rPr>
-          <w:rFonts w:ascii="Times New Roman" w:eastAsia="Times New Roman" w:hAnsi="Times New Roman" w:cs="Times New Roman"/>
-        </w:rPr>
-        <w:t>x</w:t>
+        <w:t>What is a free variable in JavaScript?</w:t>
+      </w:r>
+    </w:p>
+    <w:p>
+      <w:pPr>
+        <w:pStyle w:val="ListParagraph"/>
+        <w:rPr>
+          <w:rFonts w:ascii="Times New Roman" w:eastAsia="Times New Roman" w:hAnsi="Times New Roman" w:cs="Times New Roman"/>
+        </w:rPr>
+      </w:pPr>
+      <w:r>
+        <w:rPr>
+          <w:rFonts w:ascii="Times New Roman" w:eastAsia="Times New Roman" w:hAnsi="Times New Roman" w:cs="Times New Roman"/>
+        </w:rPr>
+        <w:lastRenderedPageBreak/>
+        <w:t>A variable referred to by a function that is</w:t>
+      </w:r>
+      <w:r>
+        <w:rPr>
+          <w:rFonts w:ascii="Times New Roman" w:eastAsia="Times New Roman" w:hAnsi="Times New Roman" w:cs="Times New Roman"/>
+        </w:rPr>
+        <w:t xml:space="preserve"> </w:t>
+      </w:r>
+      <w:r>
+        <w:rPr>
+          <w:rFonts w:ascii="Times New Roman" w:eastAsia="Times New Roman" w:hAnsi="Times New Roman" w:cs="Times New Roman"/>
+        </w:rPr>
+        <w:t>not one of its parameters or local variables.</w:t>
       </w:r>
     </w:p>
     <w:p>
@@ -827,59 +897,6 @@
         <w:rPr>
           <w:rFonts w:ascii="Times New Roman" w:eastAsia="Times New Roman" w:hAnsi="Times New Roman" w:cs="Times New Roman"/>
         </w:rPr>
-        <w:t>What is a free variable in JavaScript?</w:t>
-      </w:r>
-    </w:p>
-    <w:p>
-      <w:pPr>
-        <w:pStyle w:val="ListParagraph"/>
-        <w:rPr>
-          <w:rFonts w:ascii="Times New Roman" w:eastAsia="Times New Roman" w:hAnsi="Times New Roman" w:cs="Times New Roman"/>
-        </w:rPr>
-      </w:pPr>
-      <w:r>
-        <w:rPr>
-          <w:rFonts w:ascii="Times New Roman" w:eastAsia="Times New Roman" w:hAnsi="Times New Roman" w:cs="Times New Roman"/>
-        </w:rPr>
-        <w:lastRenderedPageBreak/>
-        <w:t>A variable referred to by a function that is</w:t>
-      </w:r>
-      <w:r>
-        <w:rPr>
-          <w:rFonts w:ascii="Times New Roman" w:eastAsia="Times New Roman" w:hAnsi="Times New Roman" w:cs="Times New Roman"/>
-        </w:rPr>
-        <w:t xml:space="preserve"> </w:t>
-      </w:r>
-      <w:r>
-        <w:rPr>
-          <w:rFonts w:ascii="Times New Roman" w:eastAsia="Times New Roman" w:hAnsi="Times New Roman" w:cs="Times New Roman"/>
-        </w:rPr>
-        <w:t>not one of its parameters or local variables.</w:t>
-      </w:r>
-    </w:p>
-    <w:p>
-      <w:pPr>
-        <w:pStyle w:val="ListParagraph"/>
-        <w:rPr>
-          <w:rFonts w:ascii="Times New Roman" w:eastAsia="Times New Roman" w:hAnsi="Times New Roman" w:cs="Times New Roman"/>
-        </w:rPr>
-      </w:pPr>
-    </w:p>
-    <w:p>
-      <w:pPr>
-        <w:pStyle w:val="ListParagraph"/>
-        <w:numPr>
-          <w:ilvl w:val="0"/>
-          <w:numId w:val="1"/>
-        </w:numPr>
-        <w:rPr>
-          <w:rFonts w:ascii="Times New Roman" w:eastAsia="Times New Roman" w:hAnsi="Times New Roman" w:cs="Times New Roman"/>
-        </w:rPr>
-      </w:pPr>
-      <w:r>
-        <w:rPr>
-          <w:rFonts w:ascii="Times New Roman" w:eastAsia="Times New Roman" w:hAnsi="Times New Roman" w:cs="Times New Roman"/>
-        </w:rPr>
         <w:t>Create an object that has properties with name = "</w:t>
       </w:r>
       <w:proofErr w:type="spellStart"/>
@@ -915,7 +932,6 @@
           <w:color w:val="A9B7C6"/>
         </w:rPr>
       </w:pPr>
-      <w:bookmarkStart w:id="0" w:name="_GoBack"/>
       <w:r>
         <w:rPr>
           <w:rFonts w:ascii="Menlo" w:hAnsi="Menlo" w:cs="Menlo"/>
@@ -941,9 +957,16 @@
       <w:r>
         <w:rPr>
           <w:rFonts w:ascii="Menlo" w:hAnsi="Menlo" w:cs="Menlo"/>
+          <w:color w:val="A9B7C6"/>
+        </w:rPr>
+        <w:t xml:space="preserve"> </w:t>
+      </w:r>
+      <w:r>
+        <w:rPr>
+          <w:rFonts w:ascii="Menlo" w:hAnsi="Menlo" w:cs="Menlo"/>
           <w:color w:val="6A8759"/>
         </w:rPr>
-        <w:t>'name'</w:t>
+        <w:t>name</w:t>
       </w:r>
       <w:r>
         <w:rPr>
@@ -995,7 +1018,7 @@
           <w:rFonts w:ascii="Menlo" w:hAnsi="Menlo" w:cs="Menlo"/>
           <w:color w:val="6A8759"/>
         </w:rPr>
-        <w:t>'major'</w:t>
+        <w:t>major</w:t>
       </w:r>
       <w:r>
         <w:rPr>
@@ -1026,29 +1049,22 @@
         <w:br/>
         <w:t xml:space="preserve">    </w:t>
       </w:r>
+      <w:proofErr w:type="spellStart"/>
       <w:r>
         <w:rPr>
           <w:rFonts w:ascii="Menlo" w:hAnsi="Menlo" w:cs="Menlo"/>
           <w:color w:val="6A8759"/>
         </w:rPr>
-        <w:t>'</w:t>
-      </w:r>
-      <w:proofErr w:type="spellStart"/>
+        <w:t>myF</w:t>
+      </w:r>
       <w:r>
         <w:rPr>
           <w:rFonts w:ascii="Menlo" w:hAnsi="Menlo" w:cs="Menlo"/>
           <w:color w:val="6A8759"/>
         </w:rPr>
-        <w:t>func</w:t>
+        <w:t>unc</w:t>
       </w:r>
       <w:proofErr w:type="spellEnd"/>
-      <w:r>
-        <w:rPr>
-          <w:rFonts w:ascii="Menlo" w:hAnsi="Menlo" w:cs="Menlo"/>
-          <w:color w:val="6A8759"/>
-        </w:rPr>
-        <w:t>'</w:t>
-      </w:r>
       <w:r>
         <w:rPr>
           <w:rFonts w:ascii="Menlo" w:hAnsi="Menlo" w:cs="Menlo"/>
@@ -1247,6 +1263,22 @@
       <w:r>
         <w:rPr>
           <w:rFonts w:ascii="Menlo" w:hAnsi="Menlo" w:cs="Menlo"/>
+          <w:color w:val="A9B7C6"/>
+        </w:rPr>
+        <w:t xml:space="preserve"> * b * </w:t>
+      </w:r>
+      <w:bookmarkStart w:id="0" w:name="_GoBack"/>
+      <w:bookmarkEnd w:id="0"/>
+      <w:r>
+        <w:rPr>
+          <w:rFonts w:ascii="Menlo" w:hAnsi="Menlo" w:cs="Menlo"/>
+          <w:color w:val="A9B7C6"/>
+        </w:rPr>
+        <w:t>b</w:t>
+      </w:r>
+      <w:r>
+        <w:rPr>
+          <w:rFonts w:ascii="Menlo" w:hAnsi="Menlo" w:cs="Menlo"/>
           <w:color w:val="CC7832"/>
         </w:rPr>
         <w:t>;</w:t>
@@ -1289,7 +1321,6 @@
         </w:rPr>
         <w:t>;</w:t>
       </w:r>
-      <w:bookmarkEnd w:id="0"/>
     </w:p>
     <w:p/>
     <w:p>

</xml_diff>